<commit_message>
Se agrego una img de la topologia realizada
</commit_message>
<xml_diff>
--- a/practica_1/docu.docx
+++ b/practica_1/docu.docx
@@ -4,6 +4,9 @@
   <w:body>
     <w:p>
       <w:r>
+        <w:rPr>
+          <w:noProof/>
+        </w:rPr>
         <w:drawing>
           <wp:inline distT="0" distB="0" distL="0" distR="0" wp14:anchorId="7B56A286" wp14:editId="199AFE9E">
             <wp:extent cx="5612130" cy="3137535"/>
@@ -43,6 +46,9 @@
     </w:p>
     <w:p>
       <w:r>
+        <w:rPr>
+          <w:noProof/>
+        </w:rPr>
         <w:drawing>
           <wp:inline distT="0" distB="0" distL="0" distR="0" wp14:anchorId="6F707A2C" wp14:editId="686BDF8D">
             <wp:extent cx="5612130" cy="3148330"/>
@@ -82,6 +88,9 @@
     </w:p>
     <w:p>
       <w:r>
+        <w:rPr>
+          <w:noProof/>
+        </w:rPr>
         <w:lastRenderedPageBreak/>
         <w:drawing>
           <wp:inline distT="0" distB="0" distL="0" distR="0" wp14:anchorId="4DAF8F2B" wp14:editId="00F39159">
@@ -123,6 +132,9 @@
     <w:p/>
     <w:p>
       <w:r>
+        <w:rPr>
+          <w:noProof/>
+        </w:rPr>
         <w:drawing>
           <wp:inline distT="0" distB="0" distL="0" distR="0" wp14:anchorId="5D76B6DB" wp14:editId="5C07F08C">
             <wp:extent cx="5612130" cy="2559685"/>
@@ -162,6 +174,9 @@
     </w:p>
     <w:p>
       <w:r>
+        <w:rPr>
+          <w:noProof/>
+        </w:rPr>
         <w:lastRenderedPageBreak/>
         <w:drawing>
           <wp:inline distT="0" distB="0" distL="0" distR="0" wp14:anchorId="051F6284" wp14:editId="608CA211">
@@ -202,6 +217,9 @@
     </w:p>
     <w:p>
       <w:r>
+        <w:rPr>
+          <w:noProof/>
+        </w:rPr>
         <w:drawing>
           <wp:inline distT="0" distB="0" distL="0" distR="0" wp14:anchorId="68C419AD" wp14:editId="7F7761A1">
             <wp:extent cx="5612130" cy="3150870"/>
@@ -241,6 +259,9 @@
     </w:p>
     <w:p>
       <w:r>
+        <w:rPr>
+          <w:noProof/>
+        </w:rPr>
         <w:lastRenderedPageBreak/>
         <w:drawing>
           <wp:inline distT="0" distB="0" distL="0" distR="0" wp14:anchorId="34B6E5C0" wp14:editId="06E2BB46">
@@ -267,6 +288,50 @@
                     <a:xfrm>
                       <a:off x="0" y="0"/>
                       <a:ext cx="5612130" cy="3165475"/>
+                    </a:xfrm>
+                    <a:prstGeom prst="rect">
+                      <a:avLst/>
+                    </a:prstGeom>
+                  </pic:spPr>
+                </pic:pic>
+              </a:graphicData>
+            </a:graphic>
+          </wp:inline>
+        </w:drawing>
+      </w:r>
+    </w:p>
+    <w:p>
+      <w:r>
+        <w:t>Topologia realizada:</w:t>
+      </w:r>
+    </w:p>
+    <w:p>
+      <w:r>
+        <w:drawing>
+          <wp:inline distT="0" distB="0" distL="0" distR="0" wp14:anchorId="43064A51" wp14:editId="7CE6CB51">
+            <wp:extent cx="5612130" cy="3039110"/>
+            <wp:effectExtent l="0" t="0" r="7620" b="8890"/>
+            <wp:docPr id="2033719551" name="Imagen 1"/>
+            <wp:cNvGraphicFramePr>
+              <a:graphicFrameLocks xmlns:a="http://schemas.openxmlformats.org/drawingml/2006/main" noChangeAspect="1"/>
+            </wp:cNvGraphicFramePr>
+            <a:graphic xmlns:a="http://schemas.openxmlformats.org/drawingml/2006/main">
+              <a:graphicData uri="http://schemas.openxmlformats.org/drawingml/2006/picture">
+                <pic:pic xmlns:pic="http://schemas.openxmlformats.org/drawingml/2006/picture">
+                  <pic:nvPicPr>
+                    <pic:cNvPr id="2033719551" name=""/>
+                    <pic:cNvPicPr/>
+                  </pic:nvPicPr>
+                  <pic:blipFill>
+                    <a:blip r:embed="rId11"/>
+                    <a:stretch>
+                      <a:fillRect/>
+                    </a:stretch>
+                  </pic:blipFill>
+                  <pic:spPr>
+                    <a:xfrm>
+                      <a:off x="0" y="0"/>
+                      <a:ext cx="5612130" cy="3039110"/>
                     </a:xfrm>
                     <a:prstGeom prst="rect">
                       <a:avLst/>

</xml_diff>